<commit_message>
few changes - i tried reducing the galary image to be thesame . created a galary class
</commit_message>
<xml_diff>
--- a/Link to my Git Hub website.docx
+++ b/Link to my Git Hub website.docx
@@ -2,7 +2,6 @@
 <file path=word/document.xml><?xml version="1.0" encoding="utf-8"?>
 <w:document xmlns:wpc="http://schemas.microsoft.com/office/word/2010/wordprocessingCanvas" xmlns:cx="http://schemas.microsoft.com/office/drawing/2014/chartex" xmlns:cx1="http://schemas.microsoft.com/office/drawing/2015/9/8/chartex" xmlns:cx2="http://schemas.microsoft.com/office/drawing/2015/10/21/chartex" xmlns:cx3="http://schemas.microsoft.com/office/drawing/2016/5/9/chartex" xmlns:cx4="http://schemas.microsoft.com/office/drawing/2016/5/10/chartex" xmlns:cx5="http://schemas.microsoft.com/office/drawing/2016/5/11/chartex" xmlns:cx6="http://schemas.microsoft.com/office/drawing/2016/5/12/chartex" xmlns:cx7="http://schemas.microsoft.com/office/drawing/2016/5/13/chartex" xmlns:cx8="http://schemas.microsoft.com/office/drawing/2016/5/14/chartex" xmlns:mc="http://schemas.openxmlformats.org/markup-compatibility/2006" xmlns:aink="http://schemas.microsoft.com/office/drawing/2016/ink" xmlns:am3d="http://schemas.microsoft.com/office/drawing/2017/model3d" xmlns:o="urn:schemas-microsoft-com:office:office" xmlns:r="http://schemas.openxmlformats.org/officeDocument/2006/relationships" xmlns:m="http://schemas.openxmlformats.org/officeDocument/2006/math" xmlns:v="urn:schemas-microsoft-com:vml" xmlns:wp14="http://schemas.microsoft.com/office/word/2010/wordprocessingDrawing" xmlns:wp="http://schemas.openxmlformats.org/drawingml/2006/wordprocessingDrawing" xmlns:w10="urn:schemas-microsoft-com:office:word" xmlns:w="http://schemas.openxmlformats.org/wordprocessingml/2006/main" xmlns:w14="http://schemas.microsoft.com/office/word/2010/wordml" xmlns:w15="http://schemas.microsoft.com/office/word/2012/wordml" xmlns:w16cex="http://schemas.microsoft.com/office/word/2018/wordml/cex" xmlns:w16cid="http://schemas.microsoft.com/office/word/2016/wordml/cid" xmlns:w16="http://schemas.microsoft.com/office/word/2018/wordml" xmlns:w16sdtdh="http://schemas.microsoft.com/office/word/2020/wordml/sdtdatahash" xmlns:w16se="http://schemas.microsoft.com/office/word/2015/wordml/symex" xmlns:wpg="http://schemas.microsoft.com/office/word/2010/wordprocessingGroup" xmlns:wpi="http://schemas.microsoft.com/office/word/2010/wordprocessingInk" xmlns:wne="http://schemas.microsoft.com/office/word/2006/wordml" xmlns:wps="http://schemas.microsoft.com/office/word/2010/wordprocessingShape" mc:Ignorable="w14 w15 w16se w16cid w16 w16cex w16sdtdh wp14">
   <w:body>
-    <w:p/>
     <w:p>
       <w:pPr>
         <w:jc w:val="center"/>
@@ -13,47 +12,21 @@
           <w:szCs w:val="44"/>
         </w:rPr>
       </w:pPr>
-    </w:p>
-    <w:p>
-      <w:pPr>
-        <w:jc w:val="center"/>
+      <w:r>
         <w:rPr>
           <w:b/>
           <w:bCs/>
           <w:sz w:val="44"/>
           <w:szCs w:val="44"/>
         </w:rPr>
-      </w:pPr>
-    </w:p>
-    <w:p>
-      <w:pPr>
-        <w:jc w:val="center"/>
-        <w:rPr>
-          <w:b/>
-          <w:bCs/>
-          <w:sz w:val="44"/>
-          <w:szCs w:val="44"/>
-        </w:rPr>
-      </w:pPr>
-      <w:r>
-        <w:rPr>
-          <w:b/>
-          <w:bCs/>
-          <w:sz w:val="44"/>
-          <w:szCs w:val="44"/>
-        </w:rPr>
         <w:t>CA2 WEB DESIGN PROJECT</w:t>
       </w:r>
     </w:p>
-    <w:p/>
-    <w:p/>
-    <w:p/>
     <w:p>
       <w:r>
         <w:t>Hi Cormac,</w:t>
       </w:r>
     </w:p>
-    <w:p/>
     <w:p>
       <w:r>
         <w:t>Kindly find below a link to my Mental Health Website</w:t>
@@ -61,18 +34,21 @@
       <w:r>
         <w:t>.</w:t>
       </w:r>
-    </w:p>
-    <w:p>
-      <w:pPr>
-        <w:rPr>
-          <w:rStyle w:val="Hyperlink"/>
-          <w:rFonts w:ascii="Segoe UI" w:hAnsi="Segoe UI" w:cs="Segoe UI"/>
-          <w:sz w:val="21"/>
-          <w:szCs w:val="21"/>
-          <w:shd w:val="clear" w:color="auto" w:fill="FFFFFF"/>
-        </w:rPr>
-      </w:pPr>
-      <w:hyperlink r:id="rId6" w:history="1">
+      <w:r>
+        <w:t xml:space="preserve"> In addition, scores obtained from the google speed</w:t>
+      </w:r>
+    </w:p>
+    <w:p>
+      <w:pPr>
+        <w:rPr>
+          <w:rStyle w:val="Hyperlink"/>
+          <w:rFonts w:ascii="Segoe UI" w:hAnsi="Segoe UI" w:cs="Segoe UI"/>
+          <w:sz w:val="21"/>
+          <w:szCs w:val="21"/>
+          <w:shd w:val="clear" w:color="auto" w:fill="FFFFFF"/>
+        </w:rPr>
+      </w:pPr>
+      <w:hyperlink r:id="rId8" w:history="1">
         <w:r>
           <w:rPr>
             <w:rStyle w:val="Hyperlink"/>
@@ -99,9 +75,7 @@
           <w:shd w:val="clear" w:color="auto" w:fill="FFFFFF"/>
         </w:rPr>
       </w:pPr>
-    </w:p>
-    <w:p>
-      <w:pPr>
+      <w:r>
         <w:rPr>
           <w:rStyle w:val="Hyperlink"/>
           <w:rFonts w:ascii="Segoe UI" w:hAnsi="Segoe UI" w:cs="Segoe UI"/>
@@ -113,8 +87,11 @@
           <w:u w:val="none"/>
           <w:shd w:val="clear" w:color="auto" w:fill="FFFFFF"/>
         </w:rPr>
-      </w:pPr>
-      <w:r>
+        <w:t>Google Page speed</w:t>
+      </w:r>
+    </w:p>
+    <w:p>
+      <w:pPr>
         <w:rPr>
           <w:rStyle w:val="Hyperlink"/>
           <w:rFonts w:ascii="Segoe UI" w:hAnsi="Segoe UI" w:cs="Segoe UI"/>
@@ -126,11 +103,8 @@
           <w:u w:val="none"/>
           <w:shd w:val="clear" w:color="auto" w:fill="FFFFFF"/>
         </w:rPr>
-        <w:t>Google Page speed</w:t>
-      </w:r>
-    </w:p>
-    <w:p>
-      <w:pPr>
+      </w:pPr>
+      <w:r>
         <w:rPr>
           <w:rStyle w:val="Hyperlink"/>
           <w:rFonts w:ascii="Segoe UI" w:hAnsi="Segoe UI" w:cs="Segoe UI"/>
@@ -142,7 +116,8 @@
           <w:u w:val="none"/>
           <w:shd w:val="clear" w:color="auto" w:fill="FFFFFF"/>
         </w:rPr>
-      </w:pPr>
+        <w:t>First</w:t>
+      </w:r>
     </w:p>
     <w:p>
       <w:pPr>
@@ -160,6 +135,48 @@
       </w:pPr>
       <w:r>
         <w:rPr>
+          <w:noProof/>
+        </w:rPr>
+        <w:drawing>
+          <wp:inline distT="0" distB="0" distL="0" distR="0" wp14:anchorId="4DA5FF6B" wp14:editId="458EE14A">
+            <wp:extent cx="4400550" cy="2383591"/>
+            <wp:effectExtent l="0" t="0" r="0" b="0"/>
+            <wp:docPr id="2" name="Picture 2"/>
+            <wp:cNvGraphicFramePr>
+              <a:graphicFrameLocks xmlns:a="http://schemas.openxmlformats.org/drawingml/2006/main" noChangeAspect="1"/>
+            </wp:cNvGraphicFramePr>
+            <a:graphic xmlns:a="http://schemas.openxmlformats.org/drawingml/2006/main">
+              <a:graphicData uri="http://schemas.openxmlformats.org/drawingml/2006/picture">
+                <pic:pic xmlns:pic="http://schemas.openxmlformats.org/drawingml/2006/picture">
+                  <pic:nvPicPr>
+                    <pic:cNvPr id="1" name=""/>
+                    <pic:cNvPicPr/>
+                  </pic:nvPicPr>
+                  <pic:blipFill>
+                    <a:blip r:embed="rId9"/>
+                    <a:stretch>
+                      <a:fillRect/>
+                    </a:stretch>
+                  </pic:blipFill>
+                  <pic:spPr>
+                    <a:xfrm>
+                      <a:off x="0" y="0"/>
+                      <a:ext cx="4414619" cy="2391211"/>
+                    </a:xfrm>
+                    <a:prstGeom prst="rect">
+                      <a:avLst/>
+                    </a:prstGeom>
+                  </pic:spPr>
+                </pic:pic>
+              </a:graphicData>
+            </a:graphic>
+          </wp:inline>
+        </w:drawing>
+      </w:r>
+    </w:p>
+    <w:p>
+      <w:pPr>
+        <w:rPr>
           <w:rStyle w:val="Hyperlink"/>
           <w:rFonts w:ascii="Segoe UI" w:hAnsi="Segoe UI" w:cs="Segoe UI"/>
           <w:b/>
@@ -170,9 +187,10 @@
           <w:u w:val="none"/>
           <w:shd w:val="clear" w:color="auto" w:fill="FFFFFF"/>
         </w:rPr>
-        <w:t>Initial</w:t>
-      </w:r>
-      <w:r>
+      </w:pPr>
+    </w:p>
+    <w:p>
+      <w:pPr>
         <w:rPr>
           <w:rStyle w:val="Hyperlink"/>
           <w:rFonts w:ascii="Segoe UI" w:hAnsi="Segoe UI" w:cs="Segoe UI"/>
@@ -184,7 +202,165 @@
           <w:u w:val="none"/>
           <w:shd w:val="clear" w:color="auto" w:fill="FFFFFF"/>
         </w:rPr>
-        <w:t>: 92</w:t>
+      </w:pPr>
+      <w:r>
+        <w:rPr>
+          <w:rStyle w:val="Hyperlink"/>
+          <w:rFonts w:ascii="Segoe UI" w:hAnsi="Segoe UI" w:cs="Segoe UI"/>
+          <w:b/>
+          <w:bCs/>
+          <w:color w:val="auto"/>
+          <w:sz w:val="21"/>
+          <w:szCs w:val="21"/>
+          <w:u w:val="none"/>
+          <w:shd w:val="clear" w:color="auto" w:fill="FFFFFF"/>
+        </w:rPr>
+        <w:t>Second</w:t>
+      </w:r>
+    </w:p>
+    <w:p>
+      <w:pPr>
+        <w:rPr>
+          <w:rStyle w:val="Hyperlink"/>
+          <w:rFonts w:ascii="Segoe UI" w:hAnsi="Segoe UI" w:cs="Segoe UI"/>
+          <w:b/>
+          <w:bCs/>
+          <w:color w:val="auto"/>
+          <w:sz w:val="21"/>
+          <w:szCs w:val="21"/>
+          <w:u w:val="none"/>
+          <w:shd w:val="clear" w:color="auto" w:fill="FFFFFF"/>
+        </w:rPr>
+      </w:pPr>
+      <w:r>
+        <w:rPr>
+          <w:noProof/>
+        </w:rPr>
+        <w:drawing>
+          <wp:inline distT="0" distB="0" distL="0" distR="0" wp14:anchorId="262BF7D8" wp14:editId="7252AEDC">
+            <wp:extent cx="4457700" cy="2414546"/>
+            <wp:effectExtent l="0" t="0" r="0" b="5080"/>
+            <wp:docPr id="3" name="Picture 3"/>
+            <wp:cNvGraphicFramePr>
+              <a:graphicFrameLocks xmlns:a="http://schemas.openxmlformats.org/drawingml/2006/main" noChangeAspect="1"/>
+            </wp:cNvGraphicFramePr>
+            <a:graphic xmlns:a="http://schemas.openxmlformats.org/drawingml/2006/main">
+              <a:graphicData uri="http://schemas.openxmlformats.org/drawingml/2006/picture">
+                <pic:pic xmlns:pic="http://schemas.openxmlformats.org/drawingml/2006/picture">
+                  <pic:nvPicPr>
+                    <pic:cNvPr id="1" name=""/>
+                    <pic:cNvPicPr/>
+                  </pic:nvPicPr>
+                  <pic:blipFill>
+                    <a:blip r:embed="rId10"/>
+                    <a:stretch>
+                      <a:fillRect/>
+                    </a:stretch>
+                  </pic:blipFill>
+                  <pic:spPr>
+                    <a:xfrm>
+                      <a:off x="0" y="0"/>
+                      <a:ext cx="4471330" cy="2421929"/>
+                    </a:xfrm>
+                    <a:prstGeom prst="rect">
+                      <a:avLst/>
+                    </a:prstGeom>
+                  </pic:spPr>
+                </pic:pic>
+              </a:graphicData>
+            </a:graphic>
+          </wp:inline>
+        </w:drawing>
+      </w:r>
+    </w:p>
+    <w:p>
+      <w:pPr>
+        <w:rPr>
+          <w:rStyle w:val="Hyperlink"/>
+          <w:rFonts w:ascii="Segoe UI" w:hAnsi="Segoe UI" w:cs="Segoe UI"/>
+          <w:b/>
+          <w:bCs/>
+          <w:color w:val="auto"/>
+          <w:sz w:val="21"/>
+          <w:szCs w:val="21"/>
+          <w:u w:val="none"/>
+          <w:shd w:val="clear" w:color="auto" w:fill="FFFFFF"/>
+        </w:rPr>
+      </w:pPr>
+    </w:p>
+    <w:p>
+      <w:pPr>
+        <w:rPr>
+          <w:rStyle w:val="Hyperlink"/>
+          <w:rFonts w:ascii="Segoe UI" w:hAnsi="Segoe UI" w:cs="Segoe UI"/>
+          <w:b/>
+          <w:bCs/>
+          <w:color w:val="auto"/>
+          <w:sz w:val="21"/>
+          <w:szCs w:val="21"/>
+          <w:u w:val="none"/>
+          <w:shd w:val="clear" w:color="auto" w:fill="FFFFFF"/>
+        </w:rPr>
+      </w:pPr>
+    </w:p>
+    <w:p>
+      <w:pPr>
+        <w:rPr>
+          <w:rStyle w:val="Hyperlink"/>
+          <w:rFonts w:ascii="Segoe UI" w:hAnsi="Segoe UI" w:cs="Segoe UI"/>
+          <w:b/>
+          <w:bCs/>
+          <w:color w:val="auto"/>
+          <w:sz w:val="21"/>
+          <w:szCs w:val="21"/>
+          <w:u w:val="none"/>
+          <w:shd w:val="clear" w:color="auto" w:fill="FFFFFF"/>
+        </w:rPr>
+      </w:pPr>
+    </w:p>
+    <w:p>
+      <w:pPr>
+        <w:rPr>
+          <w:rStyle w:val="Hyperlink"/>
+          <w:rFonts w:ascii="Segoe UI" w:hAnsi="Segoe UI" w:cs="Segoe UI"/>
+          <w:b/>
+          <w:bCs/>
+          <w:color w:val="auto"/>
+          <w:sz w:val="21"/>
+          <w:szCs w:val="21"/>
+          <w:u w:val="none"/>
+          <w:shd w:val="clear" w:color="auto" w:fill="FFFFFF"/>
+        </w:rPr>
+      </w:pPr>
+    </w:p>
+    <w:p>
+      <w:pPr>
+        <w:rPr>
+          <w:rStyle w:val="Hyperlink"/>
+          <w:rFonts w:ascii="Segoe UI" w:hAnsi="Segoe UI" w:cs="Segoe UI"/>
+          <w:b/>
+          <w:bCs/>
+          <w:color w:val="auto"/>
+          <w:sz w:val="21"/>
+          <w:szCs w:val="21"/>
+          <w:u w:val="none"/>
+          <w:shd w:val="clear" w:color="auto" w:fill="FFFFFF"/>
+        </w:rPr>
+      </w:pPr>
+      <w:r>
+        <w:rPr>
+          <w:rStyle w:val="Hyperlink"/>
+          <w:rFonts w:ascii="Segoe UI" w:hAnsi="Segoe UI" w:cs="Segoe UI"/>
+          <w:b/>
+          <w:bCs/>
+          <w:color w:val="auto"/>
+          <w:sz w:val="21"/>
+          <w:szCs w:val="21"/>
+          <w:u w:val="none"/>
+          <w:shd w:val="clear" w:color="auto" w:fill="FFFFFF"/>
+        </w:rPr>
+        <w:lastRenderedPageBreak/>
+        <w:t>Final</w:t>
       </w:r>
     </w:p>
     <w:p>
@@ -208,7 +384,7 @@
                     <pic:cNvPicPr/>
                   </pic:nvPicPr>
                   <pic:blipFill>
-                    <a:blip r:embed="rId7"/>
+                    <a:blip r:embed="rId11"/>
                     <a:stretch>
                       <a:fillRect/>
                     </a:stretch>
@@ -229,8 +405,35 @@
         </w:drawing>
       </w:r>
     </w:p>
+    <w:p/>
+    <w:p>
+      <w:r>
+        <w:t>Measures taken to improve speed</w:t>
+      </w:r>
+    </w:p>
+    <w:p>
+      <w:pPr>
+        <w:pStyle w:val="ListParagraph"/>
+        <w:numPr>
+          <w:ilvl w:val="0"/>
+          <w:numId w:val="1"/>
+        </w:numPr>
+      </w:pPr>
+      <w:r>
+        <w:t>Re-sized all images to be 800px</w:t>
+      </w:r>
+    </w:p>
+    <w:p>
+      <w:pPr>
+        <w:pStyle w:val="ListParagraph"/>
+        <w:numPr>
+          <w:ilvl w:val="0"/>
+          <w:numId w:val="1"/>
+        </w:numPr>
+      </w:pPr>
+    </w:p>
     <w:sectPr>
-      <w:headerReference w:type="default" r:id="rId8"/>
+      <w:headerReference w:type="default" r:id="rId12"/>
       <w:pgSz w:w="11906" w:h="16838"/>
       <w:pgMar w:top="1440" w:right="1440" w:bottom="1440" w:left="1440" w:header="708" w:footer="708" w:gutter="0"/>
       <w:cols w:space="708"/>
@@ -320,6 +523,127 @@
     </w:r>
   </w:p>
 </w:hdr>
+</file>
+
+<file path=word/numbering.xml><?xml version="1.0" encoding="utf-8"?>
+<w:numbering xmlns:wpc="http://schemas.microsoft.com/office/word/2010/wordprocessingCanvas" xmlns:cx="http://schemas.microsoft.com/office/drawing/2014/chartex" xmlns:cx1="http://schemas.microsoft.com/office/drawing/2015/9/8/chartex" xmlns:cx2="http://schemas.microsoft.com/office/drawing/2015/10/21/chartex" xmlns:cx3="http://schemas.microsoft.com/office/drawing/2016/5/9/chartex" xmlns:cx4="http://schemas.microsoft.com/office/drawing/2016/5/10/chartex" xmlns:cx5="http://schemas.microsoft.com/office/drawing/2016/5/11/chartex" xmlns:cx6="http://schemas.microsoft.com/office/drawing/2016/5/12/chartex" xmlns:cx7="http://schemas.microsoft.com/office/drawing/2016/5/13/chartex" xmlns:cx8="http://schemas.microsoft.com/office/drawing/2016/5/14/chartex" xmlns:mc="http://schemas.openxmlformats.org/markup-compatibility/2006" xmlns:aink="http://schemas.microsoft.com/office/drawing/2016/ink" xmlns:am3d="http://schemas.microsoft.com/office/drawing/2017/model3d" xmlns:o="urn:schemas-microsoft-com:office:office" xmlns:r="http://schemas.openxmlformats.org/officeDocument/2006/relationships" xmlns:m="http://schemas.openxmlformats.org/officeDocument/2006/math" xmlns:v="urn:schemas-microsoft-com:vml" xmlns:wp14="http://schemas.microsoft.com/office/word/2010/wordprocessingDrawing" xmlns:wp="http://schemas.openxmlformats.org/drawingml/2006/wordprocessingDrawing" xmlns:w10="urn:schemas-microsoft-com:office:word" xmlns:w="http://schemas.openxmlformats.org/wordprocessingml/2006/main" xmlns:w14="http://schemas.microsoft.com/office/word/2010/wordml" xmlns:w15="http://schemas.microsoft.com/office/word/2012/wordml" xmlns:w16cex="http://schemas.microsoft.com/office/word/2018/wordml/cex" xmlns:w16cid="http://schemas.microsoft.com/office/word/2016/wordml/cid" xmlns:w16="http://schemas.microsoft.com/office/word/2018/wordml" xmlns:w16sdtdh="http://schemas.microsoft.com/office/word/2020/wordml/sdtdatahash" xmlns:w16se="http://schemas.microsoft.com/office/word/2015/wordml/symex" xmlns:wpg="http://schemas.microsoft.com/office/word/2010/wordprocessingGroup" xmlns:wpi="http://schemas.microsoft.com/office/word/2010/wordprocessingInk" xmlns:wne="http://schemas.microsoft.com/office/word/2006/wordml" xmlns:wps="http://schemas.microsoft.com/office/word/2010/wordprocessingShape" mc:Ignorable="w14 w15 w16se w16cid w16 w16cex w16sdtdh wp14">
+  <w:abstractNum w:abstractNumId="0" w15:restartNumberingAfterBreak="0">
+    <w:nsid w:val="77CD4489"/>
+    <w:multiLevelType w:val="hybridMultilevel"/>
+    <w:tmpl w:val="1316B554"/>
+    <w:lvl w:ilvl="0" w:tplc="18090001">
+      <w:start w:val="1"/>
+      <w:numFmt w:val="bullet"/>
+      <w:lvlText w:val=""/>
+      <w:lvlJc w:val="left"/>
+      <w:pPr>
+        <w:ind w:left="720" w:hanging="360"/>
+      </w:pPr>
+      <w:rPr>
+        <w:rFonts w:ascii="Symbol" w:hAnsi="Symbol" w:hint="default"/>
+      </w:rPr>
+    </w:lvl>
+    <w:lvl w:ilvl="1" w:tplc="18090003" w:tentative="1">
+      <w:start w:val="1"/>
+      <w:numFmt w:val="bullet"/>
+      <w:lvlText w:val="o"/>
+      <w:lvlJc w:val="left"/>
+      <w:pPr>
+        <w:ind w:left="1440" w:hanging="360"/>
+      </w:pPr>
+      <w:rPr>
+        <w:rFonts w:ascii="Courier New" w:hAnsi="Courier New" w:cs="Courier New" w:hint="default"/>
+      </w:rPr>
+    </w:lvl>
+    <w:lvl w:ilvl="2" w:tplc="18090005" w:tentative="1">
+      <w:start w:val="1"/>
+      <w:numFmt w:val="bullet"/>
+      <w:lvlText w:val=""/>
+      <w:lvlJc w:val="left"/>
+      <w:pPr>
+        <w:ind w:left="2160" w:hanging="360"/>
+      </w:pPr>
+      <w:rPr>
+        <w:rFonts w:ascii="Wingdings" w:hAnsi="Wingdings" w:hint="default"/>
+      </w:rPr>
+    </w:lvl>
+    <w:lvl w:ilvl="3" w:tplc="18090001" w:tentative="1">
+      <w:start w:val="1"/>
+      <w:numFmt w:val="bullet"/>
+      <w:lvlText w:val=""/>
+      <w:lvlJc w:val="left"/>
+      <w:pPr>
+        <w:ind w:left="2880" w:hanging="360"/>
+      </w:pPr>
+      <w:rPr>
+        <w:rFonts w:ascii="Symbol" w:hAnsi="Symbol" w:hint="default"/>
+      </w:rPr>
+    </w:lvl>
+    <w:lvl w:ilvl="4" w:tplc="18090003" w:tentative="1">
+      <w:start w:val="1"/>
+      <w:numFmt w:val="bullet"/>
+      <w:lvlText w:val="o"/>
+      <w:lvlJc w:val="left"/>
+      <w:pPr>
+        <w:ind w:left="3600" w:hanging="360"/>
+      </w:pPr>
+      <w:rPr>
+        <w:rFonts w:ascii="Courier New" w:hAnsi="Courier New" w:cs="Courier New" w:hint="default"/>
+      </w:rPr>
+    </w:lvl>
+    <w:lvl w:ilvl="5" w:tplc="18090005" w:tentative="1">
+      <w:start w:val="1"/>
+      <w:numFmt w:val="bullet"/>
+      <w:lvlText w:val=""/>
+      <w:lvlJc w:val="left"/>
+      <w:pPr>
+        <w:ind w:left="4320" w:hanging="360"/>
+      </w:pPr>
+      <w:rPr>
+        <w:rFonts w:ascii="Wingdings" w:hAnsi="Wingdings" w:hint="default"/>
+      </w:rPr>
+    </w:lvl>
+    <w:lvl w:ilvl="6" w:tplc="18090001" w:tentative="1">
+      <w:start w:val="1"/>
+      <w:numFmt w:val="bullet"/>
+      <w:lvlText w:val=""/>
+      <w:lvlJc w:val="left"/>
+      <w:pPr>
+        <w:ind w:left="5040" w:hanging="360"/>
+      </w:pPr>
+      <w:rPr>
+        <w:rFonts w:ascii="Symbol" w:hAnsi="Symbol" w:hint="default"/>
+      </w:rPr>
+    </w:lvl>
+    <w:lvl w:ilvl="7" w:tplc="18090003" w:tentative="1">
+      <w:start w:val="1"/>
+      <w:numFmt w:val="bullet"/>
+      <w:lvlText w:val="o"/>
+      <w:lvlJc w:val="left"/>
+      <w:pPr>
+        <w:ind w:left="5760" w:hanging="360"/>
+      </w:pPr>
+      <w:rPr>
+        <w:rFonts w:ascii="Courier New" w:hAnsi="Courier New" w:cs="Courier New" w:hint="default"/>
+      </w:rPr>
+    </w:lvl>
+    <w:lvl w:ilvl="8" w:tplc="18090005" w:tentative="1">
+      <w:start w:val="1"/>
+      <w:numFmt w:val="bullet"/>
+      <w:lvlText w:val=""/>
+      <w:lvlJc w:val="left"/>
+      <w:pPr>
+        <w:ind w:left="6480" w:hanging="360"/>
+      </w:pPr>
+      <w:rPr>
+        <w:rFonts w:ascii="Wingdings" w:hAnsi="Wingdings" w:hint="default"/>
+      </w:rPr>
+    </w:lvl>
+  </w:abstractNum>
+  <w:num w:numId="1">
+    <w:abstractNumId w:val="0"/>
+  </w:num>
+</w:numbering>
 </file>
 
 <file path=word/styles.xml><?xml version="1.0" encoding="utf-8"?>
@@ -815,6 +1139,17 @@
     <w:uiPriority w:val="99"/>
     <w:rsid w:val="00756643"/>
   </w:style>
+  <w:style w:type="paragraph" w:styleId="ListParagraph">
+    <w:name w:val="List Paragraph"/>
+    <w:basedOn w:val="Normal"/>
+    <w:uiPriority w:val="34"/>
+    <w:qFormat/>
+    <w:rsid w:val="00697E4D"/>
+    <w:pPr>
+      <w:ind w:left="720"/>
+      <w:contextualSpacing/>
+    </w:pPr>
+  </w:style>
 </w:styles>
 </file>
 
@@ -1111,4 +1446,16 @@
     </a:ext>
   </a:extLst>
 </a:theme>
+</file>
+
+<file path=customXml/item1.xml><?xml version="1.0" encoding="utf-8"?>
+<b:Sources xmlns:b="http://schemas.openxmlformats.org/officeDocument/2006/bibliography" xmlns="http://schemas.openxmlformats.org/officeDocument/2006/bibliography" SelectedStyle="\APASixthEditionOfficeOnline.xsl" StyleName="APA" Version="6"/>
+</file>
+
+<file path=customXml/itemProps1.xml><?xml version="1.0" encoding="utf-8"?>
+<ds:datastoreItem xmlns:ds="http://schemas.openxmlformats.org/officeDocument/2006/customXml" ds:itemID="{D0C7BD3E-E25D-46DF-89B4-D98910CD88F5}">
+  <ds:schemaRefs>
+    <ds:schemaRef ds:uri="http://schemas.openxmlformats.org/officeDocument/2006/bibliography"/>
+  </ds:schemaRefs>
+</ds:datastoreItem>
 </file>
</xml_diff>

<commit_message>
corrected failed Gallery link - issue was in chaning gallery id to class. but i have reverted
</commit_message>
<xml_diff>
--- a/Link to my Git Hub website.docx
+++ b/Link to my Git Hub website.docx
@@ -422,6 +422,15 @@
       <w:r>
         <w:t>Re-sized all images to be 800px</w:t>
       </w:r>
+      <w:r>
+        <w:t xml:space="preserve"> and</w:t>
+      </w:r>
+      <w:r>
+        <w:t xml:space="preserve"> load faster and consume less cellular data</w:t>
+      </w:r>
+      <w:r>
+        <w:t>.</w:t>
+      </w:r>
     </w:p>
     <w:p>
       <w:pPr>
@@ -431,6 +440,48 @@
           <w:numId w:val="1"/>
         </w:numPr>
       </w:pPr>
+      <w:r>
+        <w:rPr>
+          <w:rFonts w:ascii="Roboto" w:hAnsi="Roboto"/>
+          <w:color w:val="424242"/>
+        </w:rPr>
+        <w:t xml:space="preserve">Only used </w:t>
+      </w:r>
+      <w:r>
+        <w:rPr>
+          <w:rFonts w:ascii="Roboto" w:hAnsi="Roboto"/>
+          <w:color w:val="424242"/>
+        </w:rPr>
+        <w:t>critical JS/CSS inline and deferring all non-critical JS/styles</w:t>
+      </w:r>
+      <w:r>
+        <w:rPr>
+          <w:rFonts w:ascii="Roboto" w:hAnsi="Roboto"/>
+          <w:color w:val="424242"/>
+        </w:rPr>
+        <w:t xml:space="preserve"> because r</w:t>
+      </w:r>
+      <w:r>
+        <w:rPr>
+          <w:rFonts w:ascii="Roboto" w:hAnsi="Roboto"/>
+          <w:color w:val="424242"/>
+        </w:rPr>
+        <w:t xml:space="preserve">esources are blocking the first paint of </w:t>
+      </w:r>
+      <w:r>
+        <w:rPr>
+          <w:rFonts w:ascii="Roboto" w:hAnsi="Roboto"/>
+          <w:color w:val="424242"/>
+        </w:rPr>
+        <w:t>my</w:t>
+      </w:r>
+      <w:r>
+        <w:rPr>
+          <w:rFonts w:ascii="Roboto" w:hAnsi="Roboto"/>
+          <w:color w:val="424242"/>
+        </w:rPr>
+        <w:t xml:space="preserve"> page.</w:t>
+      </w:r>
     </w:p>
     <w:sectPr>
       <w:headerReference w:type="default" r:id="rId12"/>

</xml_diff>

<commit_message>
Modified my word document to include the link to my website presentation.
</commit_message>
<xml_diff>
--- a/Link to my Git Hub website.docx
+++ b/Link to my Git Hub website.docx
@@ -32,16 +32,34 @@
         <w:t>Kindly find below a link to my Mental Health Website</w:t>
       </w:r>
       <w:r>
+        <w:t xml:space="preserve"> </w:t>
+      </w:r>
+      <w:proofErr w:type="gramStart"/>
+      <w:r>
+        <w:t>and also</w:t>
+      </w:r>
+      <w:proofErr w:type="gramEnd"/>
+      <w:r>
+        <w:t xml:space="preserve"> my video presentation</w:t>
+      </w:r>
+      <w:r>
         <w:t>.</w:t>
       </w:r>
       <w:r>
         <w:t xml:space="preserve"> In addition, scores obtained from the google speed</w:t>
       </w:r>
-    </w:p>
-    <w:p>
-      <w:pPr>
-        <w:rPr>
-          <w:rStyle w:val="Hyperlink"/>
+      <w:r>
+        <w:t xml:space="preserve"> test.</w:t>
+      </w:r>
+    </w:p>
+    <w:p>
+      <w:r>
+        <w:t>Mental Health Website.</w:t>
+      </w:r>
+    </w:p>
+    <w:p>
+      <w:pPr>
+        <w:rPr>
           <w:rFonts w:ascii="Segoe UI" w:hAnsi="Segoe UI" w:cs="Segoe UI"/>
           <w:sz w:val="21"/>
           <w:szCs w:val="21"/>
@@ -60,6 +78,50 @@
           <w:t>https://mazetech89.github.io/webdesignmoduleCA2/</w:t>
         </w:r>
       </w:hyperlink>
+    </w:p>
+    <w:p>
+      <w:pPr>
+        <w:rPr>
+          <w:rStyle w:val="Hyperlink"/>
+          <w:rFonts w:ascii="Segoe UI" w:hAnsi="Segoe UI" w:cs="Segoe UI"/>
+          <w:sz w:val="21"/>
+          <w:szCs w:val="21"/>
+          <w:shd w:val="clear" w:color="auto" w:fill="FFFFFF"/>
+        </w:rPr>
+      </w:pPr>
+    </w:p>
+    <w:p>
+      <w:r>
+        <w:t>Link to</w:t>
+      </w:r>
+      <w:r>
+        <w:t xml:space="preserve"> my</w:t>
+      </w:r>
+      <w:r>
+        <w:t xml:space="preserve"> </w:t>
+      </w:r>
+      <w:r>
+        <w:t>v</w:t>
+      </w:r>
+      <w:r>
+        <w:t>ideo presentation.</w:t>
+      </w:r>
+    </w:p>
+    <w:p>
+      <w:r>
+        <w:t>https://web.microsoftstream.com/video/3b4dd5c8-1496-4ed0-92df-5c9c64e41532</w:t>
+      </w:r>
+    </w:p>
+    <w:p>
+      <w:pPr>
+        <w:rPr>
+          <w:rStyle w:val="Hyperlink"/>
+          <w:rFonts w:ascii="Segoe UI" w:hAnsi="Segoe UI" w:cs="Segoe UI"/>
+          <w:sz w:val="21"/>
+          <w:szCs w:val="21"/>
+          <w:shd w:val="clear" w:color="auto" w:fill="FFFFFF"/>
+        </w:rPr>
+      </w:pPr>
     </w:p>
     <w:p>
       <w:pPr>
@@ -236,6 +298,7 @@
         <w:rPr>
           <w:noProof/>
         </w:rPr>
+        <w:lastRenderedPageBreak/>
         <w:drawing>
           <wp:inline distT="0" distB="0" distL="0" distR="0" wp14:anchorId="262BF7D8" wp14:editId="7252AEDC">
             <wp:extent cx="4457700" cy="2414546"/>
@@ -359,7 +422,6 @@
           <w:u w:val="none"/>
           <w:shd w:val="clear" w:color="auto" w:fill="FFFFFF"/>
         </w:rPr>
-        <w:lastRenderedPageBreak/>
         <w:t>Final</w:t>
       </w:r>
     </w:p>
@@ -445,42 +507,7 @@
           <w:rFonts w:ascii="Roboto" w:hAnsi="Roboto"/>
           <w:color w:val="424242"/>
         </w:rPr>
-        <w:t xml:space="preserve">Only used </w:t>
-      </w:r>
-      <w:r>
-        <w:rPr>
-          <w:rFonts w:ascii="Roboto" w:hAnsi="Roboto"/>
-          <w:color w:val="424242"/>
-        </w:rPr>
-        <w:t>critical JS/CSS inline and deferring all non-critical JS/styles</w:t>
-      </w:r>
-      <w:r>
-        <w:rPr>
-          <w:rFonts w:ascii="Roboto" w:hAnsi="Roboto"/>
-          <w:color w:val="424242"/>
-        </w:rPr>
-        <w:t xml:space="preserve"> because r</w:t>
-      </w:r>
-      <w:r>
-        <w:rPr>
-          <w:rFonts w:ascii="Roboto" w:hAnsi="Roboto"/>
-          <w:color w:val="424242"/>
-        </w:rPr>
-        <w:t xml:space="preserve">esources are blocking the first paint of </w:t>
-      </w:r>
-      <w:r>
-        <w:rPr>
-          <w:rFonts w:ascii="Roboto" w:hAnsi="Roboto"/>
-          <w:color w:val="424242"/>
-        </w:rPr>
-        <w:t>my</w:t>
-      </w:r>
-      <w:r>
-        <w:rPr>
-          <w:rFonts w:ascii="Roboto" w:hAnsi="Roboto"/>
-          <w:color w:val="424242"/>
-        </w:rPr>
-        <w:t xml:space="preserve"> page.</w:t>
+        <w:t>Only used critical JS/CSS inline and deferring all non-critical JS/styles because resources are blocking the first paint of my page.</w:t>
       </w:r>
     </w:p>
     <w:sectPr>

</xml_diff>